<commit_message>
updating https --> http for web address of MS EDDIE redirect URL
</commit_message>
<xml_diff>
--- a/EDI_Publishing/Macrosystems_EDDIE_Module_5_IntroForecasting/Editable_versions_all_files/instructor_materials_README.docx
+++ b/EDI_Publishing/Macrosystems_EDDIE_Module_5_IntroForecasting/Editable_versions_all_files/instructor_materials_README.docx
@@ -455,13 +455,7 @@
               <w:t xml:space="preserve">Presentation to introduce core concepts and module activities at the beginning of module instruction. While this version has been archived as a pdf file, we refer interested readers to </w:t>
             </w:r>
             <w:r>
-              <w:t>http</w:t>
-            </w:r>
-            <w:r>
-              <w:t>s</w:t>
-            </w:r>
-            <w:r>
-              <w:t>://www.module</w:t>
+              <w:t>http://www.module</w:t>
             </w:r>
             <w:r>
               <w:t>5</w:t>
@@ -609,13 +603,7 @@
               <w:t xml:space="preserve">and provide troubleshooting tips for common challenges students experience in the classroom. While this version has been archived as a pdf file, we refer interested readers to </w:t>
             </w:r>
             <w:r>
-              <w:t>http</w:t>
-            </w:r>
-            <w:r>
-              <w:t>s</w:t>
-            </w:r>
-            <w:r>
-              <w:t>://www.module</w:t>
+              <w:t>http://www.module</w:t>
             </w:r>
             <w:r>
               <w:t>5</w:t>
@@ -863,13 +851,7 @@
             </w:r>
             <w:r>
               <w:lastRenderedPageBreak/>
-              <w:t>http</w:t>
-            </w:r>
-            <w:r>
-              <w:t>s</w:t>
-            </w:r>
-            <w:r>
-              <w:t>://www.module</w:t>
+              <w:t>http://www.module</w:t>
             </w:r>
             <w:r>
               <w:t>5</w:t>
@@ -1131,6 +1113,7 @@
     <w:lsdException w:name="HTML Sample" w:semiHidden="1" w:unhideWhenUsed="1"/>
     <w:lsdException w:name="HTML Typewriter" w:semiHidden="1" w:unhideWhenUsed="1"/>
     <w:lsdException w:name="HTML Variable" w:semiHidden="1" w:unhideWhenUsed="1"/>
+    <w:lsdException w:name="Normal Table" w:semiHidden="1" w:unhideWhenUsed="1"/>
     <w:lsdException w:name="annotation subject" w:semiHidden="1" w:unhideWhenUsed="1"/>
     <w:lsdException w:name="No List" w:semiHidden="1" w:unhideWhenUsed="1"/>
     <w:lsdException w:name="Outline List 1" w:semiHidden="1" w:unhideWhenUsed="1"/>
@@ -1177,8 +1160,10 @@
     <w:lsdException w:name="Table Subtle 2" w:semiHidden="1" w:unhideWhenUsed="1"/>
     <w:lsdException w:name="Table Web 1" w:semiHidden="1" w:unhideWhenUsed="1"/>
     <w:lsdException w:name="Table Web 2" w:semiHidden="1" w:unhideWhenUsed="1"/>
+    <w:lsdException w:name="Table Web 3" w:semiHidden="1" w:unhideWhenUsed="1"/>
     <w:lsdException w:name="Balloon Text" w:semiHidden="1" w:unhideWhenUsed="1"/>
     <w:lsdException w:name="Table Grid" w:uiPriority="39"/>
+    <w:lsdException w:name="Table Theme" w:semiHidden="1" w:unhideWhenUsed="1"/>
     <w:lsdException w:name="Placeholder Text" w:semiHidden="1"/>
     <w:lsdException w:name="No Spacing" w:uiPriority="1" w:qFormat="1"/>
     <w:lsdException w:name="Light Shading" w:uiPriority="60"/>

</xml_diff>

<commit_message>
updating files with v2
</commit_message>
<xml_diff>
--- a/EDI_Publishing/Macrosystems_EDDIE_Module_5_IntroForecasting/Editable_versions_all_files/instructor_materials_README.docx
+++ b/EDI_Publishing/Macrosystems_EDDIE_Module_5_IntroForecasting/Editable_versions_all_files/instructor_materials_README.docx
@@ -1,6 +1,6 @@
 
 <file path=word/document.xml><?xml version="1.0" encoding="utf-8"?>
-<w:document xmlns:wpc="http://schemas.microsoft.com/office/word/2010/wordprocessingCanvas" xmlns:cx="http://schemas.microsoft.com/office/drawing/2014/chartex" xmlns:cx1="http://schemas.microsoft.com/office/drawing/2015/9/8/chartex" xmlns:cx2="http://schemas.microsoft.com/office/drawing/2015/10/21/chartex" xmlns:cx3="http://schemas.microsoft.com/office/drawing/2016/5/9/chartex" xmlns:cx4="http://schemas.microsoft.com/office/drawing/2016/5/10/chartex" xmlns:cx5="http://schemas.microsoft.com/office/drawing/2016/5/11/chartex" xmlns:cx6="http://schemas.microsoft.com/office/drawing/2016/5/12/chartex" xmlns:cx7="http://schemas.microsoft.com/office/drawing/2016/5/13/chartex" xmlns:cx8="http://schemas.microsoft.com/office/drawing/2016/5/14/chartex" xmlns:mc="http://schemas.openxmlformats.org/markup-compatibility/2006" xmlns:aink="http://schemas.microsoft.com/office/drawing/2016/ink" xmlns:am3d="http://schemas.microsoft.com/office/drawing/2017/model3d" xmlns:o="urn:schemas-microsoft-com:office:office" xmlns:r="http://schemas.openxmlformats.org/officeDocument/2006/relationships" xmlns:m="http://schemas.openxmlformats.org/officeDocument/2006/math" xmlns:v="urn:schemas-microsoft-com:vml" xmlns:wp14="http://schemas.microsoft.com/office/word/2010/wordprocessingDrawing" xmlns:wp="http://schemas.openxmlformats.org/drawingml/2006/wordprocessingDrawing" xmlns:w10="urn:schemas-microsoft-com:office:word" xmlns:w="http://schemas.openxmlformats.org/wordprocessingml/2006/main" xmlns:w14="http://schemas.microsoft.com/office/word/2010/wordml" xmlns:w15="http://schemas.microsoft.com/office/word/2012/wordml" xmlns:w16cex="http://schemas.microsoft.com/office/word/2018/wordml/cex" xmlns:w16cid="http://schemas.microsoft.com/office/word/2016/wordml/cid" xmlns:w16="http://schemas.microsoft.com/office/word/2018/wordml" xmlns:w16sdtdh="http://schemas.microsoft.com/office/word/2020/wordml/sdtdatahash" xmlns:w16se="http://schemas.microsoft.com/office/word/2015/wordml/symex" xmlns:wpg="http://schemas.microsoft.com/office/word/2010/wordprocessingGroup" xmlns:wpi="http://schemas.microsoft.com/office/word/2010/wordprocessingInk" xmlns:wne="http://schemas.microsoft.com/office/word/2006/wordml" xmlns:wps="http://schemas.microsoft.com/office/word/2010/wordprocessingShape" mc:Ignorable="w14 w15 w16se w16cid w16 w16cex w16sdtdh wp14">
+<w:document xmlns:wpc="http://schemas.microsoft.com/office/word/2010/wordprocessingCanvas" xmlns:cx="http://schemas.microsoft.com/office/drawing/2014/chartex" xmlns:cx1="http://schemas.microsoft.com/office/drawing/2015/9/8/chartex" xmlns:cx2="http://schemas.microsoft.com/office/drawing/2015/10/21/chartex" xmlns:cx3="http://schemas.microsoft.com/office/drawing/2016/5/9/chartex" xmlns:cx4="http://schemas.microsoft.com/office/drawing/2016/5/10/chartex" xmlns:cx5="http://schemas.microsoft.com/office/drawing/2016/5/11/chartex" xmlns:cx6="http://schemas.microsoft.com/office/drawing/2016/5/12/chartex" xmlns:cx7="http://schemas.microsoft.com/office/drawing/2016/5/13/chartex" xmlns:cx8="http://schemas.microsoft.com/office/drawing/2016/5/14/chartex" xmlns:mc="http://schemas.openxmlformats.org/markup-compatibility/2006" xmlns:aink="http://schemas.microsoft.com/office/drawing/2016/ink" xmlns:am3d="http://schemas.microsoft.com/office/drawing/2017/model3d" xmlns:o="urn:schemas-microsoft-com:office:office" xmlns:oel="http://schemas.microsoft.com/office/2019/extlst" xmlns:r="http://schemas.openxmlformats.org/officeDocument/2006/relationships" xmlns:m="http://schemas.openxmlformats.org/officeDocument/2006/math" xmlns:v="urn:schemas-microsoft-com:vml" xmlns:wp14="http://schemas.microsoft.com/office/word/2010/wordprocessingDrawing" xmlns:wp="http://schemas.openxmlformats.org/drawingml/2006/wordprocessingDrawing" xmlns:w10="urn:schemas-microsoft-com:office:word" xmlns:w="http://schemas.openxmlformats.org/wordprocessingml/2006/main" xmlns:w14="http://schemas.microsoft.com/office/word/2010/wordml" xmlns:w15="http://schemas.microsoft.com/office/word/2012/wordml" xmlns:w16cex="http://schemas.microsoft.com/office/word/2018/wordml/cex" xmlns:w16cid="http://schemas.microsoft.com/office/word/2016/wordml/cid" xmlns:w16="http://schemas.microsoft.com/office/word/2018/wordml" xmlns:w16sdtdh="http://schemas.microsoft.com/office/word/2020/wordml/sdtdatahash" xmlns:w16se="http://schemas.microsoft.com/office/word/2015/wordml/symex" xmlns:wpg="http://schemas.microsoft.com/office/word/2010/wordprocessingGroup" xmlns:wpi="http://schemas.microsoft.com/office/word/2010/wordprocessingInk" xmlns:wne="http://schemas.microsoft.com/office/word/2006/wordml" xmlns:wps="http://schemas.microsoft.com/office/word/2010/wordprocessingShape" mc:Ignorable="w14 w15 w16se w16cid w16 w16cex w16sdtdh wp14">
   <w:body>
     <w:p>
       <w:pPr>
@@ -58,7 +58,7 @@
     </w:p>
     <w:tbl>
       <w:tblPr>
-        <w:tblW w:w="9360" w:type="dxa"/>
+        <w:tblW w:w="9430" w:type="dxa"/>
         <w:tblInd w:w="100" w:type="dxa"/>
         <w:tblBorders>
           <w:top w:val="single" w:sz="8" w:space="0" w:color="000000"/>
@@ -72,15 +72,15 @@
         <w:tblLook w:val="0600" w:firstRow="0" w:lastRow="0" w:firstColumn="0" w:lastColumn="0" w:noHBand="1" w:noVBand="1"/>
       </w:tblPr>
       <w:tblGrid>
-        <w:gridCol w:w="2780"/>
-        <w:gridCol w:w="1614"/>
-        <w:gridCol w:w="1614"/>
-        <w:gridCol w:w="3352"/>
+        <w:gridCol w:w="2410"/>
+        <w:gridCol w:w="1440"/>
+        <w:gridCol w:w="1800"/>
+        <w:gridCol w:w="3780"/>
       </w:tblGrid>
       <w:tr>
         <w:tc>
           <w:tcPr>
-            <w:tcW w:w="2780" w:type="dxa"/>
+            <w:tcW w:w="2410" w:type="dxa"/>
             <w:shd w:val="clear" w:color="auto" w:fill="auto"/>
             <w:tcMar>
               <w:top w:w="100" w:type="dxa"/>
@@ -115,7 +115,7 @@
         </w:tc>
         <w:tc>
           <w:tcPr>
-            <w:tcW w:w="1614" w:type="dxa"/>
+            <w:tcW w:w="1440" w:type="dxa"/>
             <w:shd w:val="clear" w:color="auto" w:fill="auto"/>
             <w:tcMar>
               <w:top w:w="100" w:type="dxa"/>
@@ -150,7 +150,7 @@
         </w:tc>
         <w:tc>
           <w:tcPr>
-            <w:tcW w:w="1614" w:type="dxa"/>
+            <w:tcW w:w="1800" w:type="dxa"/>
             <w:shd w:val="clear" w:color="auto" w:fill="auto"/>
             <w:tcMar>
               <w:top w:w="100" w:type="dxa"/>
@@ -178,7 +178,7 @@
         </w:tc>
         <w:tc>
           <w:tcPr>
-            <w:tcW w:w="3352" w:type="dxa"/>
+            <w:tcW w:w="3780" w:type="dxa"/>
             <w:shd w:val="clear" w:color="auto" w:fill="auto"/>
             <w:tcMar>
               <w:top w:w="100" w:type="dxa"/>
@@ -215,7 +215,7 @@
       <w:tr>
         <w:tc>
           <w:tcPr>
-            <w:tcW w:w="2780" w:type="dxa"/>
+            <w:tcW w:w="2410" w:type="dxa"/>
             <w:shd w:val="clear" w:color="auto" w:fill="auto"/>
             <w:tcMar>
               <w:top w:w="100" w:type="dxa"/>
@@ -255,7 +255,7 @@
         </w:tc>
         <w:tc>
           <w:tcPr>
-            <w:tcW w:w="1614" w:type="dxa"/>
+            <w:tcW w:w="1440" w:type="dxa"/>
             <w:shd w:val="clear" w:color="auto" w:fill="auto"/>
             <w:tcMar>
               <w:top w:w="100" w:type="dxa"/>
@@ -283,7 +283,7 @@
         </w:tc>
         <w:tc>
           <w:tcPr>
-            <w:tcW w:w="1614" w:type="dxa"/>
+            <w:tcW w:w="1800" w:type="dxa"/>
             <w:shd w:val="clear" w:color="auto" w:fill="auto"/>
             <w:tcMar>
               <w:top w:w="100" w:type="dxa"/>
@@ -311,7 +311,7 @@
         </w:tc>
         <w:tc>
           <w:tcPr>
-            <w:tcW w:w="3352" w:type="dxa"/>
+            <w:tcW w:w="3780" w:type="dxa"/>
             <w:shd w:val="clear" w:color="auto" w:fill="auto"/>
             <w:tcMar>
               <w:top w:w="100" w:type="dxa"/>
@@ -341,7 +341,7 @@
       <w:tr>
         <w:tc>
           <w:tcPr>
-            <w:tcW w:w="2780" w:type="dxa"/>
+            <w:tcW w:w="2410" w:type="dxa"/>
             <w:shd w:val="clear" w:color="auto" w:fill="auto"/>
             <w:tcMar>
               <w:top w:w="100" w:type="dxa"/>
@@ -381,7 +381,7 @@
         </w:tc>
         <w:tc>
           <w:tcPr>
-            <w:tcW w:w="1614" w:type="dxa"/>
+            <w:tcW w:w="1440" w:type="dxa"/>
             <w:shd w:val="clear" w:color="auto" w:fill="auto"/>
             <w:tcMar>
               <w:top w:w="100" w:type="dxa"/>
@@ -409,7 +409,7 @@
         </w:tc>
         <w:tc>
           <w:tcPr>
-            <w:tcW w:w="1614" w:type="dxa"/>
+            <w:tcW w:w="1800" w:type="dxa"/>
             <w:shd w:val="clear" w:color="auto" w:fill="auto"/>
             <w:tcMar>
               <w:top w:w="100" w:type="dxa"/>
@@ -430,7 +430,7 @@
         </w:tc>
         <w:tc>
           <w:tcPr>
-            <w:tcW w:w="3352" w:type="dxa"/>
+            <w:tcW w:w="3780" w:type="dxa"/>
             <w:shd w:val="clear" w:color="auto" w:fill="auto"/>
             <w:tcMar>
               <w:top w:w="100" w:type="dxa"/>
@@ -472,7 +472,7 @@
       <w:tr>
         <w:tc>
           <w:tcPr>
-            <w:tcW w:w="2780" w:type="dxa"/>
+            <w:tcW w:w="2410" w:type="dxa"/>
             <w:shd w:val="clear" w:color="auto" w:fill="auto"/>
             <w:tcMar>
               <w:top w:w="100" w:type="dxa"/>
@@ -515,7 +515,7 @@
         </w:tc>
         <w:tc>
           <w:tcPr>
-            <w:tcW w:w="1614" w:type="dxa"/>
+            <w:tcW w:w="1440" w:type="dxa"/>
             <w:shd w:val="clear" w:color="auto" w:fill="auto"/>
             <w:tcMar>
               <w:top w:w="100" w:type="dxa"/>
@@ -543,7 +543,7 @@
         </w:tc>
         <w:tc>
           <w:tcPr>
-            <w:tcW w:w="1614" w:type="dxa"/>
+            <w:tcW w:w="1800" w:type="dxa"/>
             <w:shd w:val="clear" w:color="auto" w:fill="auto"/>
             <w:tcMar>
               <w:top w:w="100" w:type="dxa"/>
@@ -564,7 +564,7 @@
         </w:tc>
         <w:tc>
           <w:tcPr>
-            <w:tcW w:w="3352" w:type="dxa"/>
+            <w:tcW w:w="3780" w:type="dxa"/>
             <w:shd w:val="clear" w:color="auto" w:fill="auto"/>
             <w:tcMar>
               <w:top w:w="100" w:type="dxa"/>
@@ -620,7 +620,7 @@
       <w:tr>
         <w:tc>
           <w:tcPr>
-            <w:tcW w:w="2780" w:type="dxa"/>
+            <w:tcW w:w="2410" w:type="dxa"/>
             <w:shd w:val="clear" w:color="auto" w:fill="auto"/>
             <w:tcMar>
               <w:top w:w="100" w:type="dxa"/>
@@ -642,13 +642,25 @@
               <w:spacing w:after="0" w:line="240" w:lineRule="auto"/>
             </w:pPr>
             <w:r>
-              <w:t>Shiny_App_Student_Questions_FINAL.pdf</w:t>
-            </w:r>
-          </w:p>
-        </w:tc>
-        <w:tc>
-          <w:tcPr>
-            <w:tcW w:w="1614" w:type="dxa"/>
+              <w:t>Student</w:t>
+            </w:r>
+            <w:r>
+              <w:t>_</w:t>
+            </w:r>
+            <w:r>
+              <w:t>Handout</w:t>
+            </w:r>
+            <w:r>
+              <w:t>_FINAL</w:t>
+            </w:r>
+            <w:r>
+              <w:t>.pdf</w:t>
+            </w:r>
+          </w:p>
+        </w:tc>
+        <w:tc>
+          <w:tcPr>
+            <w:tcW w:w="1440" w:type="dxa"/>
             <w:shd w:val="clear" w:color="auto" w:fill="auto"/>
             <w:tcMar>
               <w:top w:w="100" w:type="dxa"/>
@@ -676,7 +688,7 @@
         </w:tc>
         <w:tc>
           <w:tcPr>
-            <w:tcW w:w="1614" w:type="dxa"/>
+            <w:tcW w:w="1800" w:type="dxa"/>
             <w:shd w:val="clear" w:color="auto" w:fill="auto"/>
             <w:tcMar>
               <w:top w:w="100" w:type="dxa"/>
@@ -697,7 +709,7 @@
         </w:tc>
         <w:tc>
           <w:tcPr>
-            <w:tcW w:w="3352" w:type="dxa"/>
+            <w:tcW w:w="3780" w:type="dxa"/>
             <w:shd w:val="clear" w:color="auto" w:fill="auto"/>
             <w:tcMar>
               <w:top w:w="100" w:type="dxa"/>
@@ -719,128 +731,6 @@
               <w:spacing w:after="0" w:line="240" w:lineRule="auto"/>
             </w:pPr>
             <w:r>
-              <w:t xml:space="preserve">List of questions embedded within the Shiny app that students complete within the module. </w:t>
-            </w:r>
-          </w:p>
-        </w:tc>
-      </w:tr>
-      <w:tr>
-        <w:tc>
-          <w:tcPr>
-            <w:tcW w:w="2780" w:type="dxa"/>
-            <w:shd w:val="clear" w:color="auto" w:fill="auto"/>
-            <w:tcMar>
-              <w:top w:w="100" w:type="dxa"/>
-              <w:left w:w="100" w:type="dxa"/>
-              <w:bottom w:w="100" w:type="dxa"/>
-              <w:right w:w="100" w:type="dxa"/>
-            </w:tcMar>
-          </w:tcPr>
-          <w:p>
-            <w:pPr>
-              <w:widowControl w:val="0"/>
-              <w:pBdr>
-                <w:top w:val="nil"/>
-                <w:left w:val="nil"/>
-                <w:bottom w:val="nil"/>
-                <w:right w:val="nil"/>
-                <w:between w:val="nil"/>
-              </w:pBdr>
-              <w:spacing w:after="0" w:line="240" w:lineRule="auto"/>
-            </w:pPr>
-            <w:r>
-              <w:t xml:space="preserve">Pre-module_ </w:t>
-            </w:r>
-            <w:r>
-              <w:t>Student</w:t>
-            </w:r>
-            <w:r>
-              <w:t>_</w:t>
-            </w:r>
-            <w:r>
-              <w:t>Handout</w:t>
-            </w:r>
-            <w:r>
-              <w:t>_FINAL</w:t>
-            </w:r>
-            <w:r>
-              <w:t>.pdf</w:t>
-            </w:r>
-          </w:p>
-        </w:tc>
-        <w:tc>
-          <w:tcPr>
-            <w:tcW w:w="1614" w:type="dxa"/>
-            <w:shd w:val="clear" w:color="auto" w:fill="auto"/>
-            <w:tcMar>
-              <w:top w:w="100" w:type="dxa"/>
-              <w:left w:w="100" w:type="dxa"/>
-              <w:bottom w:w="100" w:type="dxa"/>
-              <w:right w:w="100" w:type="dxa"/>
-            </w:tcMar>
-          </w:tcPr>
-          <w:p>
-            <w:pPr>
-              <w:widowControl w:val="0"/>
-              <w:pBdr>
-                <w:top w:val="nil"/>
-                <w:left w:val="nil"/>
-                <w:bottom w:val="nil"/>
-                <w:right w:val="nil"/>
-                <w:between w:val="nil"/>
-              </w:pBdr>
-              <w:spacing w:after="0" w:line="240" w:lineRule="auto"/>
-            </w:pPr>
-            <w:r>
-              <w:t>image/pdf</w:t>
-            </w:r>
-          </w:p>
-        </w:tc>
-        <w:tc>
-          <w:tcPr>
-            <w:tcW w:w="1614" w:type="dxa"/>
-            <w:shd w:val="clear" w:color="auto" w:fill="auto"/>
-            <w:tcMar>
-              <w:top w:w="100" w:type="dxa"/>
-              <w:left w:w="100" w:type="dxa"/>
-              <w:bottom w:w="100" w:type="dxa"/>
-              <w:right w:w="100" w:type="dxa"/>
-            </w:tcMar>
-          </w:tcPr>
-          <w:p>
-            <w:pPr>
-              <w:widowControl w:val="0"/>
-              <w:spacing w:after="0" w:line="240" w:lineRule="auto"/>
-            </w:pPr>
-            <w:r>
-              <w:t>image/pdf</w:t>
-            </w:r>
-          </w:p>
-        </w:tc>
-        <w:tc>
-          <w:tcPr>
-            <w:tcW w:w="3352" w:type="dxa"/>
-            <w:shd w:val="clear" w:color="auto" w:fill="auto"/>
-            <w:tcMar>
-              <w:top w:w="100" w:type="dxa"/>
-              <w:left w:w="100" w:type="dxa"/>
-              <w:bottom w:w="100" w:type="dxa"/>
-              <w:right w:w="100" w:type="dxa"/>
-            </w:tcMar>
-          </w:tcPr>
-          <w:p>
-            <w:pPr>
-              <w:widowControl w:val="0"/>
-              <w:pBdr>
-                <w:top w:val="nil"/>
-                <w:left w:val="nil"/>
-                <w:bottom w:val="nil"/>
-                <w:right w:val="nil"/>
-                <w:between w:val="nil"/>
-              </w:pBdr>
-              <w:spacing w:after="0" w:line="240" w:lineRule="auto"/>
-            </w:pPr>
-            <w:r>
               <w:t xml:space="preserve">Handout for students to work through </w:t>
             </w:r>
             <w:r>
@@ -850,7 +740,6 @@
               <w:t xml:space="preserve">completing the module. While this version has been archived as a pdf file, we refer interested readers to </w:t>
             </w:r>
             <w:r>
-              <w:lastRenderedPageBreak/>
               <w:t>http://www.module</w:t>
             </w:r>
             <w:r>
@@ -888,7 +777,7 @@
 </file>
 
 <file path=word/endnotes.xml><?xml version="1.0" encoding="utf-8"?>
-<w:endnotes xmlns:wpc="http://schemas.microsoft.com/office/word/2010/wordprocessingCanvas" xmlns:cx="http://schemas.microsoft.com/office/drawing/2014/chartex" xmlns:cx1="http://schemas.microsoft.com/office/drawing/2015/9/8/chartex" xmlns:cx2="http://schemas.microsoft.com/office/drawing/2015/10/21/chartex" xmlns:cx3="http://schemas.microsoft.com/office/drawing/2016/5/9/chartex" xmlns:cx4="http://schemas.microsoft.com/office/drawing/2016/5/10/chartex" xmlns:cx5="http://schemas.microsoft.com/office/drawing/2016/5/11/chartex" xmlns:cx6="http://schemas.microsoft.com/office/drawing/2016/5/12/chartex" xmlns:cx7="http://schemas.microsoft.com/office/drawing/2016/5/13/chartex" xmlns:cx8="http://schemas.microsoft.com/office/drawing/2016/5/14/chartex" xmlns:mc="http://schemas.openxmlformats.org/markup-compatibility/2006" xmlns:aink="http://schemas.microsoft.com/office/drawing/2016/ink" xmlns:am3d="http://schemas.microsoft.com/office/drawing/2017/model3d" xmlns:o="urn:schemas-microsoft-com:office:office" xmlns:r="http://schemas.openxmlformats.org/officeDocument/2006/relationships" xmlns:m="http://schemas.openxmlformats.org/officeDocument/2006/math" xmlns:v="urn:schemas-microsoft-com:vml" xmlns:wp14="http://schemas.microsoft.com/office/word/2010/wordprocessingDrawing" xmlns:wp="http://schemas.openxmlformats.org/drawingml/2006/wordprocessingDrawing" xmlns:w10="urn:schemas-microsoft-com:office:word" xmlns:w="http://schemas.openxmlformats.org/wordprocessingml/2006/main" xmlns:w14="http://schemas.microsoft.com/office/word/2010/wordml" xmlns:w15="http://schemas.microsoft.com/office/word/2012/wordml" xmlns:w16cex="http://schemas.microsoft.com/office/word/2018/wordml/cex" xmlns:w16cid="http://schemas.microsoft.com/office/word/2016/wordml/cid" xmlns:w16="http://schemas.microsoft.com/office/word/2018/wordml" xmlns:w16sdtdh="http://schemas.microsoft.com/office/word/2020/wordml/sdtdatahash" xmlns:w16se="http://schemas.microsoft.com/office/word/2015/wordml/symex" xmlns:wpg="http://schemas.microsoft.com/office/word/2010/wordprocessingGroup" xmlns:wpi="http://schemas.microsoft.com/office/word/2010/wordprocessingInk" xmlns:wne="http://schemas.microsoft.com/office/word/2006/wordml" xmlns:wps="http://schemas.microsoft.com/office/word/2010/wordprocessingShape" mc:Ignorable="w14 w15 w16se w16cid w16 w16cex w16sdtdh wp14">
+<w:endnotes xmlns:wpc="http://schemas.microsoft.com/office/word/2010/wordprocessingCanvas" xmlns:cx="http://schemas.microsoft.com/office/drawing/2014/chartex" xmlns:cx1="http://schemas.microsoft.com/office/drawing/2015/9/8/chartex" xmlns:cx2="http://schemas.microsoft.com/office/drawing/2015/10/21/chartex" xmlns:cx3="http://schemas.microsoft.com/office/drawing/2016/5/9/chartex" xmlns:cx4="http://schemas.microsoft.com/office/drawing/2016/5/10/chartex" xmlns:cx5="http://schemas.microsoft.com/office/drawing/2016/5/11/chartex" xmlns:cx6="http://schemas.microsoft.com/office/drawing/2016/5/12/chartex" xmlns:cx7="http://schemas.microsoft.com/office/drawing/2016/5/13/chartex" xmlns:cx8="http://schemas.microsoft.com/office/drawing/2016/5/14/chartex" xmlns:mc="http://schemas.openxmlformats.org/markup-compatibility/2006" xmlns:aink="http://schemas.microsoft.com/office/drawing/2016/ink" xmlns:am3d="http://schemas.microsoft.com/office/drawing/2017/model3d" xmlns:o="urn:schemas-microsoft-com:office:office" xmlns:oel="http://schemas.microsoft.com/office/2019/extlst" xmlns:r="http://schemas.openxmlformats.org/officeDocument/2006/relationships" xmlns:m="http://schemas.openxmlformats.org/officeDocument/2006/math" xmlns:v="urn:schemas-microsoft-com:vml" xmlns:wp14="http://schemas.microsoft.com/office/word/2010/wordprocessingDrawing" xmlns:wp="http://schemas.openxmlformats.org/drawingml/2006/wordprocessingDrawing" xmlns:w10="urn:schemas-microsoft-com:office:word" xmlns:w="http://schemas.openxmlformats.org/wordprocessingml/2006/main" xmlns:w14="http://schemas.microsoft.com/office/word/2010/wordml" xmlns:w15="http://schemas.microsoft.com/office/word/2012/wordml" xmlns:w16cex="http://schemas.microsoft.com/office/word/2018/wordml/cex" xmlns:w16cid="http://schemas.microsoft.com/office/word/2016/wordml/cid" xmlns:w16="http://schemas.microsoft.com/office/word/2018/wordml" xmlns:w16sdtdh="http://schemas.microsoft.com/office/word/2020/wordml/sdtdatahash" xmlns:w16se="http://schemas.microsoft.com/office/word/2015/wordml/symex" xmlns:wpg="http://schemas.microsoft.com/office/word/2010/wordprocessingGroup" xmlns:wpi="http://schemas.microsoft.com/office/word/2010/wordprocessingInk" xmlns:wne="http://schemas.microsoft.com/office/word/2006/wordml" xmlns:wps="http://schemas.microsoft.com/office/word/2010/wordprocessingShape" mc:Ignorable="w14 w15 w16se w16cid w16 w16cex w16sdtdh wp14">
   <w:endnote w:type="separator" w:id="-1">
     <w:p>
       <w:pPr>
@@ -913,7 +802,7 @@
 </file>
 
 <file path=word/footer1.xml><?xml version="1.0" encoding="utf-8"?>
-<w:ftr xmlns:wpc="http://schemas.microsoft.com/office/word/2010/wordprocessingCanvas" xmlns:cx="http://schemas.microsoft.com/office/drawing/2014/chartex" xmlns:cx1="http://schemas.microsoft.com/office/drawing/2015/9/8/chartex" xmlns:cx2="http://schemas.microsoft.com/office/drawing/2015/10/21/chartex" xmlns:cx3="http://schemas.microsoft.com/office/drawing/2016/5/9/chartex" xmlns:cx4="http://schemas.microsoft.com/office/drawing/2016/5/10/chartex" xmlns:cx5="http://schemas.microsoft.com/office/drawing/2016/5/11/chartex" xmlns:cx6="http://schemas.microsoft.com/office/drawing/2016/5/12/chartex" xmlns:cx7="http://schemas.microsoft.com/office/drawing/2016/5/13/chartex" xmlns:cx8="http://schemas.microsoft.com/office/drawing/2016/5/14/chartex" xmlns:mc="http://schemas.openxmlformats.org/markup-compatibility/2006" xmlns:aink="http://schemas.microsoft.com/office/drawing/2016/ink" xmlns:am3d="http://schemas.microsoft.com/office/drawing/2017/model3d" xmlns:o="urn:schemas-microsoft-com:office:office" xmlns:r="http://schemas.openxmlformats.org/officeDocument/2006/relationships" xmlns:m="http://schemas.openxmlformats.org/officeDocument/2006/math" xmlns:v="urn:schemas-microsoft-com:vml" xmlns:wp14="http://schemas.microsoft.com/office/word/2010/wordprocessingDrawing" xmlns:wp="http://schemas.openxmlformats.org/drawingml/2006/wordprocessingDrawing" xmlns:w10="urn:schemas-microsoft-com:office:word" xmlns:w="http://schemas.openxmlformats.org/wordprocessingml/2006/main" xmlns:w14="http://schemas.microsoft.com/office/word/2010/wordml" xmlns:w15="http://schemas.microsoft.com/office/word/2012/wordml" xmlns:w16cex="http://schemas.microsoft.com/office/word/2018/wordml/cex" xmlns:w16cid="http://schemas.microsoft.com/office/word/2016/wordml/cid" xmlns:w16="http://schemas.microsoft.com/office/word/2018/wordml" xmlns:w16sdtdh="http://schemas.microsoft.com/office/word/2020/wordml/sdtdatahash" xmlns:w16se="http://schemas.microsoft.com/office/word/2015/wordml/symex" xmlns:wpg="http://schemas.microsoft.com/office/word/2010/wordprocessingGroup" xmlns:wpi="http://schemas.microsoft.com/office/word/2010/wordprocessingInk" xmlns:wne="http://schemas.microsoft.com/office/word/2006/wordml" xmlns:wps="http://schemas.microsoft.com/office/word/2010/wordprocessingShape" mc:Ignorable="w14 w15 w16se w16cid w16 w16cex w16sdtdh wp14">
+<w:ftr xmlns:wpc="http://schemas.microsoft.com/office/word/2010/wordprocessingCanvas" xmlns:cx="http://schemas.microsoft.com/office/drawing/2014/chartex" xmlns:cx1="http://schemas.microsoft.com/office/drawing/2015/9/8/chartex" xmlns:cx2="http://schemas.microsoft.com/office/drawing/2015/10/21/chartex" xmlns:cx3="http://schemas.microsoft.com/office/drawing/2016/5/9/chartex" xmlns:cx4="http://schemas.microsoft.com/office/drawing/2016/5/10/chartex" xmlns:cx5="http://schemas.microsoft.com/office/drawing/2016/5/11/chartex" xmlns:cx6="http://schemas.microsoft.com/office/drawing/2016/5/12/chartex" xmlns:cx7="http://schemas.microsoft.com/office/drawing/2016/5/13/chartex" xmlns:cx8="http://schemas.microsoft.com/office/drawing/2016/5/14/chartex" xmlns:mc="http://schemas.openxmlformats.org/markup-compatibility/2006" xmlns:aink="http://schemas.microsoft.com/office/drawing/2016/ink" xmlns:am3d="http://schemas.microsoft.com/office/drawing/2017/model3d" xmlns:o="urn:schemas-microsoft-com:office:office" xmlns:oel="http://schemas.microsoft.com/office/2019/extlst" xmlns:r="http://schemas.openxmlformats.org/officeDocument/2006/relationships" xmlns:m="http://schemas.openxmlformats.org/officeDocument/2006/math" xmlns:v="urn:schemas-microsoft-com:vml" xmlns:wp14="http://schemas.microsoft.com/office/word/2010/wordprocessingDrawing" xmlns:wp="http://schemas.openxmlformats.org/drawingml/2006/wordprocessingDrawing" xmlns:w10="urn:schemas-microsoft-com:office:word" xmlns:w="http://schemas.openxmlformats.org/wordprocessingml/2006/main" xmlns:w14="http://schemas.microsoft.com/office/word/2010/wordml" xmlns:w15="http://schemas.microsoft.com/office/word/2012/wordml" xmlns:w16cex="http://schemas.microsoft.com/office/word/2018/wordml/cex" xmlns:w16cid="http://schemas.microsoft.com/office/word/2016/wordml/cid" xmlns:w16="http://schemas.microsoft.com/office/word/2018/wordml" xmlns:w16sdtdh="http://schemas.microsoft.com/office/word/2020/wordml/sdtdatahash" xmlns:w16se="http://schemas.microsoft.com/office/word/2015/wordml/symex" xmlns:wpg="http://schemas.microsoft.com/office/word/2010/wordprocessingGroup" xmlns:wpi="http://schemas.microsoft.com/office/word/2010/wordprocessingInk" xmlns:wne="http://schemas.microsoft.com/office/word/2006/wordml" xmlns:wps="http://schemas.microsoft.com/office/word/2010/wordprocessingShape" mc:Ignorable="w14 w15 w16se w16cid w16 w16cex w16sdtdh wp14">
   <w:sdt>
     <w:sdtPr>
       <w:id w:val="544405621"/>
@@ -966,7 +855,7 @@
 </file>
 
 <file path=word/footnotes.xml><?xml version="1.0" encoding="utf-8"?>
-<w:footnotes xmlns:wpc="http://schemas.microsoft.com/office/word/2010/wordprocessingCanvas" xmlns:cx="http://schemas.microsoft.com/office/drawing/2014/chartex" xmlns:cx1="http://schemas.microsoft.com/office/drawing/2015/9/8/chartex" xmlns:cx2="http://schemas.microsoft.com/office/drawing/2015/10/21/chartex" xmlns:cx3="http://schemas.microsoft.com/office/drawing/2016/5/9/chartex" xmlns:cx4="http://schemas.microsoft.com/office/drawing/2016/5/10/chartex" xmlns:cx5="http://schemas.microsoft.com/office/drawing/2016/5/11/chartex" xmlns:cx6="http://schemas.microsoft.com/office/drawing/2016/5/12/chartex" xmlns:cx7="http://schemas.microsoft.com/office/drawing/2016/5/13/chartex" xmlns:cx8="http://schemas.microsoft.com/office/drawing/2016/5/14/chartex" xmlns:mc="http://schemas.openxmlformats.org/markup-compatibility/2006" xmlns:aink="http://schemas.microsoft.com/office/drawing/2016/ink" xmlns:am3d="http://schemas.microsoft.com/office/drawing/2017/model3d" xmlns:o="urn:schemas-microsoft-com:office:office" xmlns:r="http://schemas.openxmlformats.org/officeDocument/2006/relationships" xmlns:m="http://schemas.openxmlformats.org/officeDocument/2006/math" xmlns:v="urn:schemas-microsoft-com:vml" xmlns:wp14="http://schemas.microsoft.com/office/word/2010/wordprocessingDrawing" xmlns:wp="http://schemas.openxmlformats.org/drawingml/2006/wordprocessingDrawing" xmlns:w10="urn:schemas-microsoft-com:office:word" xmlns:w="http://schemas.openxmlformats.org/wordprocessingml/2006/main" xmlns:w14="http://schemas.microsoft.com/office/word/2010/wordml" xmlns:w15="http://schemas.microsoft.com/office/word/2012/wordml" xmlns:w16cex="http://schemas.microsoft.com/office/word/2018/wordml/cex" xmlns:w16cid="http://schemas.microsoft.com/office/word/2016/wordml/cid" xmlns:w16="http://schemas.microsoft.com/office/word/2018/wordml" xmlns:w16sdtdh="http://schemas.microsoft.com/office/word/2020/wordml/sdtdatahash" xmlns:w16se="http://schemas.microsoft.com/office/word/2015/wordml/symex" xmlns:wpg="http://schemas.microsoft.com/office/word/2010/wordprocessingGroup" xmlns:wpi="http://schemas.microsoft.com/office/word/2010/wordprocessingInk" xmlns:wne="http://schemas.microsoft.com/office/word/2006/wordml" xmlns:wps="http://schemas.microsoft.com/office/word/2010/wordprocessingShape" mc:Ignorable="w14 w15 w16se w16cid w16 w16cex w16sdtdh wp14">
+<w:footnotes xmlns:wpc="http://schemas.microsoft.com/office/word/2010/wordprocessingCanvas" xmlns:cx="http://schemas.microsoft.com/office/drawing/2014/chartex" xmlns:cx1="http://schemas.microsoft.com/office/drawing/2015/9/8/chartex" xmlns:cx2="http://schemas.microsoft.com/office/drawing/2015/10/21/chartex" xmlns:cx3="http://schemas.microsoft.com/office/drawing/2016/5/9/chartex" xmlns:cx4="http://schemas.microsoft.com/office/drawing/2016/5/10/chartex" xmlns:cx5="http://schemas.microsoft.com/office/drawing/2016/5/11/chartex" xmlns:cx6="http://schemas.microsoft.com/office/drawing/2016/5/12/chartex" xmlns:cx7="http://schemas.microsoft.com/office/drawing/2016/5/13/chartex" xmlns:cx8="http://schemas.microsoft.com/office/drawing/2016/5/14/chartex" xmlns:mc="http://schemas.openxmlformats.org/markup-compatibility/2006" xmlns:aink="http://schemas.microsoft.com/office/drawing/2016/ink" xmlns:am3d="http://schemas.microsoft.com/office/drawing/2017/model3d" xmlns:o="urn:schemas-microsoft-com:office:office" xmlns:oel="http://schemas.microsoft.com/office/2019/extlst" xmlns:r="http://schemas.openxmlformats.org/officeDocument/2006/relationships" xmlns:m="http://schemas.openxmlformats.org/officeDocument/2006/math" xmlns:v="urn:schemas-microsoft-com:vml" xmlns:wp14="http://schemas.microsoft.com/office/word/2010/wordprocessingDrawing" xmlns:wp="http://schemas.openxmlformats.org/drawingml/2006/wordprocessingDrawing" xmlns:w10="urn:schemas-microsoft-com:office:word" xmlns:w="http://schemas.openxmlformats.org/wordprocessingml/2006/main" xmlns:w14="http://schemas.microsoft.com/office/word/2010/wordml" xmlns:w15="http://schemas.microsoft.com/office/word/2012/wordml" xmlns:w16cex="http://schemas.microsoft.com/office/word/2018/wordml/cex" xmlns:w16cid="http://schemas.microsoft.com/office/word/2016/wordml/cid" xmlns:w16="http://schemas.microsoft.com/office/word/2018/wordml" xmlns:w16sdtdh="http://schemas.microsoft.com/office/word/2020/wordml/sdtdatahash" xmlns:w16se="http://schemas.microsoft.com/office/word/2015/wordml/symex" xmlns:wpg="http://schemas.microsoft.com/office/word/2010/wordprocessingGroup" xmlns:wpi="http://schemas.microsoft.com/office/word/2010/wordprocessingInk" xmlns:wne="http://schemas.microsoft.com/office/word/2006/wordml" xmlns:wps="http://schemas.microsoft.com/office/word/2010/wordprocessingShape" mc:Ignorable="w14 w15 w16se w16cid w16 w16cex w16sdtdh wp14">
   <w:footnote w:type="separator" w:id="-1">
     <w:p>
       <w:pPr>

</xml_diff>